<commit_message>
Edits to comments and supporting documentation
</commit_message>
<xml_diff>
--- a/CodingForWriters/CFW_10_therapistBot/therapistBot documentation.docx
+++ b/CodingForWriters/CFW_10_therapistBot/therapistBot documentation.docx
@@ -507,8 +507,255 @@
     </w:p>
     <w:p>
       <w:pPr>
+        <w:pStyle w:val="ListBullet1"/>
+        <w:tabs>
+          <w:tab w:val="clear" w:pos="720"/>
+        </w:tabs>
+        <w:ind w:left="360"/>
+        <w:rPr>
+          <w:rFonts w:ascii="Consolas" w:hAnsi="Consolas"/>
+          <w:b/>
+        </w:rPr>
+      </w:pPr>
+      <w:hyperlink w:anchor="createQuestion" w:history="1">
+        <w:proofErr w:type="spellStart"/>
+        <w:proofErr w:type="gramStart"/>
+        <w:r>
+          <w:rPr>
+            <w:rStyle w:val="Hyperlink"/>
+            <w:rFonts w:ascii="Consolas" w:hAnsi="Consolas"/>
+            <w:b/>
+          </w:rPr>
+          <w:t>createQuestion</w:t>
+        </w:r>
+        <w:proofErr w:type="spellEnd"/>
+        <w:proofErr w:type="gramEnd"/>
+        <w:r>
+          <w:rPr>
+            <w:rStyle w:val="Hyperlink"/>
+            <w:rFonts w:ascii="Consolas" w:hAnsi="Consolas"/>
+            <w:b/>
+          </w:rPr>
+          <w:t>(</w:t>
+        </w:r>
+        <w:proofErr w:type="spellStart"/>
+        <w:r>
+          <w:rPr>
+            <w:rStyle w:val="Hyperlink"/>
+            <w:rFonts w:ascii="Consolas" w:hAnsi="Consolas"/>
+            <w:b/>
+          </w:rPr>
+          <w:t>patientLine</w:t>
+        </w:r>
+        <w:proofErr w:type="spellEnd"/>
+        <w:r>
+          <w:rPr>
+            <w:rStyle w:val="Hyperlink"/>
+            <w:rFonts w:ascii="Consolas" w:hAnsi="Consolas"/>
+            <w:b/>
+          </w:rPr>
+          <w:t>)</w:t>
+        </w:r>
+      </w:hyperlink>
+    </w:p>
+    <w:p>
+      <w:pPr>
+        <w:pStyle w:val="ParaindentSDK"/>
+      </w:pPr>
+      <w:r>
+        <w:t>Returns a question based on the user's input.</w:t>
+      </w:r>
+    </w:p>
+    <w:p>
+      <w:pPr>
+        <w:pStyle w:val="ListBullet1"/>
+        <w:tabs>
+          <w:tab w:val="clear" w:pos="720"/>
+        </w:tabs>
+        <w:ind w:left="360"/>
+        <w:rPr>
+          <w:rFonts w:ascii="Consolas" w:hAnsi="Consolas"/>
+          <w:b/>
+        </w:rPr>
+      </w:pPr>
+      <w:hyperlink w:anchor="lastChar" w:history="1">
+        <w:proofErr w:type="spellStart"/>
+        <w:proofErr w:type="gramStart"/>
+        <w:r>
+          <w:rPr>
+            <w:rStyle w:val="Hyperlink"/>
+            <w:rFonts w:ascii="Consolas" w:hAnsi="Consolas"/>
+            <w:b/>
+          </w:rPr>
+          <w:t>lastChar</w:t>
+        </w:r>
+        <w:proofErr w:type="spellEnd"/>
+        <w:proofErr w:type="gramEnd"/>
+        <w:r>
+          <w:rPr>
+            <w:rStyle w:val="Hyperlink"/>
+            <w:rFonts w:ascii="Consolas" w:hAnsi="Consolas"/>
+            <w:b/>
+          </w:rPr>
+          <w:t>(</w:t>
+        </w:r>
+        <w:proofErr w:type="spellStart"/>
+        <w:r>
+          <w:rPr>
+            <w:rStyle w:val="Hyperlink"/>
+            <w:rFonts w:ascii="Consolas" w:hAnsi="Consolas"/>
+            <w:b/>
+          </w:rPr>
+          <w:t>myString</w:t>
+        </w:r>
+        <w:proofErr w:type="spellEnd"/>
+        <w:r>
+          <w:rPr>
+            <w:rStyle w:val="Hyperlink"/>
+            <w:rFonts w:ascii="Consolas" w:hAnsi="Consolas"/>
+            <w:b/>
+          </w:rPr>
+          <w:t>)</w:t>
+        </w:r>
+      </w:hyperlink>
+    </w:p>
+    <w:p>
+      <w:pPr>
+        <w:pStyle w:val="ParaindentSDK"/>
+      </w:pPr>
+      <w:r>
+        <w:t>Returns the last character in a string.</w:t>
+      </w:r>
+    </w:p>
+    <w:p>
+      <w:pPr>
+        <w:pStyle w:val="ListBullet1"/>
+        <w:tabs>
+          <w:tab w:val="clear" w:pos="720"/>
+        </w:tabs>
+        <w:ind w:left="360"/>
+        <w:rPr>
+          <w:rFonts w:ascii="Consolas" w:hAnsi="Consolas"/>
+          <w:b/>
+        </w:rPr>
+      </w:pPr>
+      <w:hyperlink w:anchor="lowercaseFirstLetter" w:history="1">
+        <w:proofErr w:type="spellStart"/>
+        <w:proofErr w:type="gramStart"/>
+        <w:r>
+          <w:rPr>
+            <w:rStyle w:val="Hyperlink"/>
+            <w:rFonts w:ascii="Consolas" w:hAnsi="Consolas"/>
+            <w:b/>
+          </w:rPr>
+          <w:t>lowercaseFirstLetter</w:t>
+        </w:r>
+        <w:proofErr w:type="spellEnd"/>
+        <w:proofErr w:type="gramEnd"/>
+        <w:r>
+          <w:rPr>
+            <w:rStyle w:val="Hyperlink"/>
+            <w:rFonts w:ascii="Consolas" w:hAnsi="Consolas"/>
+            <w:b/>
+          </w:rPr>
+          <w:t>(string)</w:t>
+        </w:r>
+      </w:hyperlink>
+    </w:p>
+    <w:p>
+      <w:pPr>
+        <w:pStyle w:val="ParaindentSDK"/>
+      </w:pPr>
+      <w:r>
+        <w:t>Returns string with first character lower case.</w:t>
+      </w:r>
+    </w:p>
+    <w:p>
+      <w:pPr>
+        <w:pStyle w:val="ListBullet1"/>
+        <w:tabs>
+          <w:tab w:val="clear" w:pos="720"/>
+        </w:tabs>
+        <w:ind w:left="360"/>
+        <w:rPr>
+          <w:rFonts w:ascii="Consolas" w:hAnsi="Consolas"/>
+          <w:b/>
+        </w:rPr>
+      </w:pPr>
+      <w:hyperlink w:anchor="randomElement" w:history="1">
+        <w:proofErr w:type="spellStart"/>
+        <w:proofErr w:type="gramStart"/>
+        <w:r>
+          <w:rPr>
+            <w:rStyle w:val="Hyperlink"/>
+            <w:rFonts w:ascii="Consolas" w:hAnsi="Consolas"/>
+            <w:b/>
+          </w:rPr>
+          <w:t>randomElement</w:t>
+        </w:r>
+        <w:proofErr w:type="spellEnd"/>
+        <w:proofErr w:type="gramEnd"/>
+        <w:r>
+          <w:rPr>
+            <w:rStyle w:val="Hyperlink"/>
+            <w:rFonts w:ascii="Consolas" w:hAnsi="Consolas"/>
+            <w:b/>
+          </w:rPr>
+          <w:t>(</w:t>
+        </w:r>
+        <w:proofErr w:type="spellStart"/>
+        <w:r>
+          <w:rPr>
+            <w:rStyle w:val="Hyperlink"/>
+            <w:rFonts w:ascii="Consolas" w:hAnsi="Consolas"/>
+            <w:b/>
+          </w:rPr>
+          <w:t>myArray</w:t>
+        </w:r>
+        <w:proofErr w:type="spellEnd"/>
+        <w:r>
+          <w:rPr>
+            <w:rStyle w:val="Hyperlink"/>
+            <w:rFonts w:ascii="Consolas" w:hAnsi="Consolas"/>
+            <w:b/>
+          </w:rPr>
+          <w:t>)</w:t>
+        </w:r>
+      </w:hyperlink>
+    </w:p>
+    <w:p>
+      <w:pPr>
+        <w:pStyle w:val="ParaindentSDK"/>
+      </w:pPr>
+      <w:r>
+        <w:t>Returns a random element of an array.</w:t>
+      </w:r>
+    </w:p>
+    <w:p>
+      <w:pPr>
+        <w:pStyle w:val="ListBullet1"/>
+        <w:numPr>
+          <w:ilvl w:val="0"/>
+          <w:numId w:val="0"/>
+        </w:numPr>
+        <w:ind w:left="720" w:hanging="360"/>
+        <w:rPr>
+          <w:rFonts w:ascii="Consolas" w:hAnsi="Consolas"/>
+          <w:b/>
+        </w:rPr>
+      </w:pPr>
+    </w:p>
+    <w:p>
+      <w:pPr>
+        <w:pStyle w:val="HeadingSDK"/>
+      </w:pPr>
+    </w:p>
+    <w:p>
+      <w:pPr>
         <w:pStyle w:val="CodeSDK"/>
       </w:pPr>
+      <w:bookmarkStart w:id="0" w:name="createQuestion"/>
+      <w:bookmarkEnd w:id="0"/>
       <w:proofErr w:type="spellStart"/>
       <w:proofErr w:type="gramStart"/>
       <w:r>
@@ -613,6 +860,9 @@
     <w:p>
       <w:pPr>
         <w:pStyle w:val="ParaindentSDK"/>
+        <w:rPr>
+          <w:rStyle w:val="CodeinlineSDK"/>
+        </w:rPr>
       </w:pPr>
       <w:r>
         <w:t>Question based on user's input</w:t>
@@ -627,6 +877,208 @@
     </w:p>
     <w:p>
       <w:pPr>
+        <w:pStyle w:val="Codeblock"/>
+      </w:pPr>
+      <w:proofErr w:type="gramStart"/>
+      <w:r>
+        <w:t>function</w:t>
+      </w:r>
+      <w:proofErr w:type="gramEnd"/>
+      <w:r>
+        <w:t xml:space="preserve"> </w:t>
+      </w:r>
+      <w:proofErr w:type="spellStart"/>
+      <w:r>
+        <w:t>createQuestion</w:t>
+      </w:r>
+      <w:proofErr w:type="spellEnd"/>
+      <w:r>
+        <w:t>(</w:t>
+      </w:r>
+      <w:proofErr w:type="spellStart"/>
+      <w:r>
+        <w:t>patientLine</w:t>
+      </w:r>
+      <w:proofErr w:type="spellEnd"/>
+      <w:r>
+        <w:t>){</w:t>
+      </w:r>
+    </w:p>
+    <w:p>
+      <w:pPr>
+        <w:pStyle w:val="Codeblock"/>
+      </w:pPr>
+      <w:r>
+        <w:t xml:space="preserve">    </w:t>
+      </w:r>
+      <w:proofErr w:type="spellStart"/>
+      <w:proofErr w:type="gramStart"/>
+      <w:r>
+        <w:t>patientLine</w:t>
+      </w:r>
+      <w:proofErr w:type="spellEnd"/>
+      <w:proofErr w:type="gramEnd"/>
+      <w:r>
+        <w:t xml:space="preserve"> = </w:t>
+      </w:r>
+      <w:proofErr w:type="spellStart"/>
+      <w:r>
+        <w:t>lowercaseFirstLetter</w:t>
+      </w:r>
+      <w:proofErr w:type="spellEnd"/>
+      <w:r>
+        <w:t>(</w:t>
+      </w:r>
+      <w:proofErr w:type="spellStart"/>
+      <w:r>
+        <w:t>patientLine</w:t>
+      </w:r>
+      <w:proofErr w:type="spellEnd"/>
+      <w:r>
+        <w:t>);</w:t>
+      </w:r>
+    </w:p>
+    <w:p>
+      <w:pPr>
+        <w:pStyle w:val="Codeblock"/>
+      </w:pPr>
+      <w:r>
+        <w:t xml:space="preserve">    </w:t>
+      </w:r>
+      <w:r>
+        <w:t>...</w:t>
+      </w:r>
+    </w:p>
+    <w:p>
+      <w:pPr>
+        <w:pStyle w:val="Codeblock"/>
+      </w:pPr>
+      <w:r>
+        <w:t xml:space="preserve">    </w:t>
+      </w:r>
+      <w:proofErr w:type="spellStart"/>
+      <w:proofErr w:type="gramStart"/>
+      <w:r>
+        <w:t>var</w:t>
+      </w:r>
+      <w:proofErr w:type="spellEnd"/>
+      <w:proofErr w:type="gramEnd"/>
+      <w:r>
+        <w:t xml:space="preserve"> </w:t>
+      </w:r>
+      <w:proofErr w:type="spellStart"/>
+      <w:r>
+        <w:t>modifiedLine</w:t>
+      </w:r>
+      <w:proofErr w:type="spellEnd"/>
+      <w:r>
+        <w:t xml:space="preserve"> = " " + </w:t>
+      </w:r>
+      <w:proofErr w:type="spellStart"/>
+      <w:r>
+        <w:t>patientLine</w:t>
+      </w:r>
+      <w:proofErr w:type="spellEnd"/>
+      <w:r>
+        <w:t xml:space="preserve"> + " ";</w:t>
+      </w:r>
+    </w:p>
+    <w:p>
+      <w:pPr>
+        <w:pStyle w:val="Codeblock"/>
+      </w:pPr>
+      <w:r>
+        <w:t xml:space="preserve">    </w:t>
+      </w:r>
+      <w:r>
+        <w:t>...</w:t>
+      </w:r>
+    </w:p>
+    <w:p>
+      <w:pPr>
+        <w:pStyle w:val="Codeblock"/>
+      </w:pPr>
+      <w:r>
+        <w:t xml:space="preserve">    </w:t>
+      </w:r>
+      <w:proofErr w:type="gramStart"/>
+      <w:r>
+        <w:t>return</w:t>
+      </w:r>
+      <w:proofErr w:type="gramEnd"/>
+      <w:r>
+        <w:t xml:space="preserve"> </w:t>
+      </w:r>
+      <w:proofErr w:type="spellStart"/>
+      <w:r>
+        <w:t>randomElement</w:t>
+      </w:r>
+      <w:proofErr w:type="spellEnd"/>
+      <w:r>
+        <w:t xml:space="preserve">(QUESTION_STARTS) + " " + </w:t>
+      </w:r>
+      <w:proofErr w:type="spellStart"/>
+      <w:r>
+        <w:t>modifiedLine</w:t>
+      </w:r>
+      <w:proofErr w:type="spellEnd"/>
+      <w:r>
+        <w:t xml:space="preserve"> + "?";</w:t>
+      </w:r>
+    </w:p>
+    <w:p>
+      <w:pPr>
+        <w:pStyle w:val="Codeblock"/>
+      </w:pPr>
+      <w:r>
+        <w:t>}</w:t>
+      </w:r>
+    </w:p>
+    <w:p>
+      <w:pPr>
+        <w:pStyle w:val="Codeblock"/>
+      </w:pPr>
+    </w:p>
+    <w:p>
+      <w:pPr>
+        <w:pStyle w:val="CodeSDK"/>
+      </w:pPr>
+    </w:p>
+    <w:p>
+      <w:pPr>
+        <w:pStyle w:val="CodeSDK"/>
+      </w:pPr>
+      <w:bookmarkStart w:id="1" w:name="lastChar"/>
+      <w:bookmarkEnd w:id="1"/>
+      <w:proofErr w:type="spellStart"/>
+      <w:proofErr w:type="gramStart"/>
+      <w:r>
+        <w:t>lastChar</w:t>
+      </w:r>
+      <w:proofErr w:type="spellEnd"/>
+      <w:proofErr w:type="gramEnd"/>
+      <w:r>
+        <w:t>(</w:t>
+      </w:r>
+      <w:proofErr w:type="spellStart"/>
+      <w:r>
+        <w:t>myString</w:t>
+      </w:r>
+      <w:proofErr w:type="spellEnd"/>
+      <w:r>
+        <w:t>)</w:t>
+      </w:r>
+    </w:p>
+    <w:p>
+      <w:pPr>
+        <w:pStyle w:val="ParaSDK"/>
+      </w:pPr>
+      <w:r>
+        <w:t>Returns the last character in a string.</w:t>
+      </w:r>
+    </w:p>
+    <w:p>
+      <w:pPr>
         <w:rPr>
           <w:rFonts w:asciiTheme="majorHAnsi" w:hAnsiTheme="majorHAnsi"/>
         </w:rPr>
@@ -634,21 +1086,412 @@
     </w:p>
     <w:p>
       <w:pPr>
+        <w:pStyle w:val="BoldSDK"/>
+      </w:pPr>
+      <w:r>
+        <w:t>Parameters</w:t>
+      </w:r>
+    </w:p>
+    <w:p>
+      <w:pPr>
+        <w:pStyle w:val="ParameterlistbulletSDK"/>
+      </w:pPr>
+      <w:proofErr w:type="spellStart"/>
+      <w:proofErr w:type="gramStart"/>
+      <w:r>
+        <w:t>myString</w:t>
+      </w:r>
+      <w:proofErr w:type="spellEnd"/>
+      <w:proofErr w:type="gramEnd"/>
+    </w:p>
+    <w:p>
+      <w:pPr>
+        <w:pStyle w:val="ParaindentSDK"/>
+        <w:rPr>
+          <w:rFonts w:asciiTheme="majorHAnsi" w:hAnsiTheme="majorHAnsi"/>
+        </w:rPr>
+      </w:pPr>
+      <w:r>
+        <w:rPr>
+          <w:rFonts w:asciiTheme="majorHAnsi" w:hAnsiTheme="majorHAnsi"/>
+        </w:rPr>
+        <w:t>Type: String</w:t>
+      </w:r>
+    </w:p>
+    <w:p>
+      <w:pPr>
+        <w:pStyle w:val="ParaindentSDK"/>
+        <w:rPr>
+          <w:rFonts w:asciiTheme="majorHAnsi" w:hAnsiTheme="majorHAnsi"/>
+        </w:rPr>
+      </w:pPr>
+      <w:r>
+        <w:rPr>
+          <w:rFonts w:asciiTheme="majorHAnsi" w:hAnsiTheme="majorHAnsi"/>
+        </w:rPr>
+        <w:t xml:space="preserve">String </w:t>
+      </w:r>
+      <w:r>
+        <w:rPr>
+          <w:rFonts w:asciiTheme="majorHAnsi" w:hAnsiTheme="majorHAnsi"/>
+        </w:rPr>
+        <w:t>to return the last character from</w:t>
+      </w:r>
+    </w:p>
+    <w:p>
+      <w:pPr>
+        <w:rPr>
+          <w:rFonts w:asciiTheme="majorHAnsi" w:hAnsiTheme="majorHAnsi"/>
+        </w:rPr>
+      </w:pPr>
+    </w:p>
+    <w:p>
+      <w:pPr>
+        <w:pStyle w:val="BoldSDK"/>
+      </w:pPr>
+      <w:r>
+        <w:t>Return Value</w:t>
+      </w:r>
+    </w:p>
+    <w:p>
+      <w:pPr>
+        <w:pStyle w:val="ParaindentSDK"/>
+      </w:pPr>
+      <w:r>
+        <w:t>Type: String</w:t>
+      </w:r>
+    </w:p>
+    <w:p>
+      <w:pPr>
+        <w:pStyle w:val="ParaindentSDK"/>
+      </w:pPr>
+      <w:r>
+        <w:t>The last character of the string</w:t>
+      </w:r>
+    </w:p>
+    <w:p>
+      <w:pPr>
+        <w:rPr>
+          <w:rFonts w:asciiTheme="majorHAnsi" w:hAnsiTheme="majorHAnsi"/>
+        </w:rPr>
+      </w:pPr>
+    </w:p>
+    <w:p>
+      <w:pPr>
+        <w:pStyle w:val="Codeblock"/>
+      </w:pPr>
+      <w:proofErr w:type="gramStart"/>
+      <w:r>
+        <w:t>function</w:t>
+      </w:r>
+      <w:proofErr w:type="gramEnd"/>
+      <w:r>
+        <w:t xml:space="preserve"> </w:t>
+      </w:r>
+      <w:proofErr w:type="spellStart"/>
+      <w:r>
+        <w:t>lastChar</w:t>
+      </w:r>
+      <w:proofErr w:type="spellEnd"/>
+      <w:r>
+        <w:t>(</w:t>
+      </w:r>
+      <w:proofErr w:type="spellStart"/>
+      <w:r>
+        <w:t>myString</w:t>
+      </w:r>
+      <w:proofErr w:type="spellEnd"/>
+      <w:r>
+        <w:t>) {</w:t>
+      </w:r>
+    </w:p>
+    <w:p>
+      <w:pPr>
+        <w:pStyle w:val="Codeblock"/>
+      </w:pPr>
+      <w:r>
+        <w:t xml:space="preserve">    </w:t>
+      </w:r>
+      <w:proofErr w:type="gramStart"/>
+      <w:r>
+        <w:t>return</w:t>
+      </w:r>
+      <w:proofErr w:type="gramEnd"/>
+      <w:r>
+        <w:t xml:space="preserve"> </w:t>
+      </w:r>
+      <w:proofErr w:type="spellStart"/>
+      <w:r>
+        <w:t>myString.substring</w:t>
+      </w:r>
+      <w:proofErr w:type="spellEnd"/>
+      <w:r>
+        <w:t>(</w:t>
+      </w:r>
+      <w:proofErr w:type="spellStart"/>
+      <w:r>
+        <w:t>myString.length</w:t>
+      </w:r>
+      <w:proofErr w:type="spellEnd"/>
+      <w:r>
+        <w:t xml:space="preserve"> - 1);</w:t>
+      </w:r>
+    </w:p>
+    <w:p>
+      <w:pPr>
+        <w:pStyle w:val="Codeblock"/>
+      </w:pPr>
+      <w:r>
+        <w:t>}</w:t>
+      </w:r>
+    </w:p>
+    <w:p>
+      <w:pPr>
+        <w:rPr>
+          <w:rFonts w:asciiTheme="majorHAnsi" w:hAnsiTheme="majorHAnsi"/>
+        </w:rPr>
+      </w:pPr>
+    </w:p>
+    <w:p>
+      <w:pPr>
+        <w:rPr>
+          <w:rFonts w:asciiTheme="majorHAnsi" w:hAnsiTheme="majorHAnsi"/>
+        </w:rPr>
+      </w:pPr>
+    </w:p>
+    <w:p>
+      <w:pPr>
         <w:pStyle w:val="CodeSDK"/>
       </w:pPr>
+      <w:bookmarkStart w:id="2" w:name="lowercaseFirstLetter"/>
+      <w:bookmarkEnd w:id="2"/>
       <w:proofErr w:type="spellStart"/>
       <w:proofErr w:type="gramStart"/>
       <w:r>
-        <w:t>lastChar</w:t>
+        <w:t>lowercaseFirstLetter</w:t>
       </w:r>
       <w:proofErr w:type="spellEnd"/>
       <w:proofErr w:type="gramEnd"/>
       <w:r>
+        <w:t>(string)</w:t>
+      </w:r>
+    </w:p>
+    <w:p>
+      <w:pPr>
+        <w:rPr>
+          <w:rFonts w:asciiTheme="majorHAnsi" w:hAnsiTheme="majorHAnsi"/>
+        </w:rPr>
+      </w:pPr>
+      <w:r>
+        <w:rPr>
+          <w:rFonts w:asciiTheme="majorHAnsi" w:hAnsiTheme="majorHAnsi"/>
+        </w:rPr>
+        <w:t xml:space="preserve">Returns </w:t>
+      </w:r>
+      <w:r>
+        <w:rPr>
+          <w:rFonts w:asciiTheme="majorHAnsi" w:hAnsiTheme="majorHAnsi"/>
+        </w:rPr>
+        <w:t>string with first character lower case</w:t>
+      </w:r>
+      <w:r>
+        <w:rPr>
+          <w:rFonts w:asciiTheme="majorHAnsi" w:hAnsiTheme="majorHAnsi"/>
+        </w:rPr>
+        <w:t>.</w:t>
+      </w:r>
+    </w:p>
+    <w:p>
+      <w:pPr>
+        <w:rPr>
+          <w:rFonts w:asciiTheme="majorHAnsi" w:hAnsiTheme="majorHAnsi"/>
+        </w:rPr>
+      </w:pPr>
+    </w:p>
+    <w:p>
+      <w:pPr>
+        <w:pStyle w:val="BoldSDK"/>
+      </w:pPr>
+      <w:r>
+        <w:t>Parameters</w:t>
+      </w:r>
+    </w:p>
+    <w:p>
+      <w:pPr>
+        <w:pStyle w:val="ParameterlistbulletSDK"/>
+      </w:pPr>
+      <w:proofErr w:type="gramStart"/>
+      <w:r>
+        <w:t>str</w:t>
+      </w:r>
+      <w:r>
+        <w:t>ing</w:t>
+      </w:r>
+      <w:proofErr w:type="gramEnd"/>
+    </w:p>
+    <w:p>
+      <w:pPr>
+        <w:pStyle w:val="ParaindentSDK"/>
+      </w:pPr>
+      <w:r>
+        <w:t>Type: String</w:t>
+      </w:r>
+    </w:p>
+    <w:p>
+      <w:pPr>
+        <w:pStyle w:val="ParaindentSDK"/>
+      </w:pPr>
+      <w:r>
+        <w:t xml:space="preserve">String to return </w:t>
+      </w:r>
+      <w:r>
+        <w:t xml:space="preserve">with </w:t>
+      </w:r>
+      <w:r>
+        <w:t xml:space="preserve">the </w:t>
+      </w:r>
+      <w:r>
+        <w:t>first character lower case</w:t>
+      </w:r>
+    </w:p>
+    <w:p>
+      <w:pPr>
+        <w:rPr>
+          <w:rFonts w:asciiTheme="majorHAnsi" w:hAnsiTheme="majorHAnsi"/>
+        </w:rPr>
+      </w:pPr>
+    </w:p>
+    <w:p>
+      <w:pPr>
+        <w:pStyle w:val="BoldSDK"/>
+      </w:pPr>
+      <w:r>
+        <w:t>Return Value</w:t>
+      </w:r>
+    </w:p>
+    <w:p>
+      <w:pPr>
+        <w:pStyle w:val="ParaindentSDK"/>
+      </w:pPr>
+      <w:r>
+        <w:t>Type: String</w:t>
+      </w:r>
+    </w:p>
+    <w:p>
+      <w:pPr>
+        <w:pStyle w:val="ParaindentSDK"/>
+      </w:pPr>
+      <w:r>
+        <w:t xml:space="preserve">String with </w:t>
+      </w:r>
+      <w:r>
+        <w:t xml:space="preserve">the </w:t>
+      </w:r>
+      <w:r>
+        <w:t>first character lower case</w:t>
+      </w:r>
+    </w:p>
+    <w:p>
+      <w:pPr>
+        <w:rPr>
+          <w:rFonts w:asciiTheme="majorHAnsi" w:hAnsiTheme="majorHAnsi"/>
+        </w:rPr>
+      </w:pPr>
+    </w:p>
+    <w:p>
+      <w:pPr>
+        <w:pStyle w:val="Codeblock"/>
+      </w:pPr>
+      <w:proofErr w:type="gramStart"/>
+      <w:r>
+        <w:t>function</w:t>
+      </w:r>
+      <w:proofErr w:type="gramEnd"/>
+      <w:r>
+        <w:t xml:space="preserve"> </w:t>
+      </w:r>
+      <w:proofErr w:type="spellStart"/>
+      <w:r>
+        <w:t>lowercaseFirstLetter</w:t>
+      </w:r>
+      <w:proofErr w:type="spellEnd"/>
+      <w:r>
+        <w:t>(string){</w:t>
+      </w:r>
+    </w:p>
+    <w:p>
+      <w:pPr>
+        <w:pStyle w:val="Codeblock"/>
+      </w:pPr>
+      <w:r>
+        <w:t xml:space="preserve">    </w:t>
+      </w:r>
+      <w:proofErr w:type="gramStart"/>
+      <w:r>
+        <w:t>return</w:t>
+      </w:r>
+      <w:proofErr w:type="gramEnd"/>
+      <w:r>
+        <w:t xml:space="preserve"> string[0].</w:t>
+      </w:r>
+      <w:proofErr w:type="spellStart"/>
+      <w:r>
+        <w:t>toLowerCase</w:t>
+      </w:r>
+      <w:proofErr w:type="spellEnd"/>
+      <w:r>
+        <w:t xml:space="preserve">() + </w:t>
+      </w:r>
+      <w:proofErr w:type="spellStart"/>
+      <w:r>
+        <w:t>string.slice</w:t>
+      </w:r>
+      <w:proofErr w:type="spellEnd"/>
+      <w:r>
+        <w:t>(1);</w:t>
+      </w:r>
+    </w:p>
+    <w:p>
+      <w:pPr>
+        <w:pStyle w:val="Codeblock"/>
+      </w:pPr>
+      <w:r>
+        <w:t>}</w:t>
+      </w:r>
+    </w:p>
+    <w:p>
+      <w:pPr>
+        <w:rPr>
+          <w:rFonts w:asciiTheme="majorHAnsi" w:hAnsiTheme="majorHAnsi"/>
+        </w:rPr>
+      </w:pPr>
+    </w:p>
+    <w:p>
+      <w:pPr>
+        <w:rPr>
+          <w:rFonts w:asciiTheme="majorHAnsi" w:hAnsiTheme="majorHAnsi"/>
+        </w:rPr>
+      </w:pPr>
+    </w:p>
+    <w:p>
+      <w:pPr>
+        <w:pStyle w:val="CodeSDK"/>
+      </w:pPr>
+      <w:bookmarkStart w:id="3" w:name="randomElement"/>
+      <w:bookmarkEnd w:id="3"/>
+      <w:proofErr w:type="spellStart"/>
+      <w:proofErr w:type="gramStart"/>
+      <w:r>
+        <w:t>randomElement</w:t>
+      </w:r>
+      <w:proofErr w:type="spellEnd"/>
+      <w:proofErr w:type="gramEnd"/>
+      <w:r>
         <w:t>(</w:t>
       </w:r>
       <w:proofErr w:type="spellStart"/>
       <w:r>
-        <w:t>myString</w:t>
+        <w:t>myArray</w:t>
       </w:r>
       <w:proofErr w:type="spellEnd"/>
       <w:r>
@@ -657,18 +1500,23 @@
     </w:p>
     <w:p>
       <w:pPr>
-        <w:pStyle w:val="ParaSDK"/>
-      </w:pPr>
-      <w:r>
-        <w:t>Returns the last character in a string.</w:t>
-      </w:r>
-    </w:p>
-    <w:p>
-      <w:pPr>
         <w:rPr>
           <w:rFonts w:asciiTheme="majorHAnsi" w:hAnsiTheme="majorHAnsi"/>
         </w:rPr>
       </w:pPr>
+      <w:r>
+        <w:rPr>
+          <w:rFonts w:asciiTheme="majorHAnsi" w:hAnsiTheme="majorHAnsi"/>
+        </w:rPr>
+        <w:t>Returns a random element of an array.</w:t>
+      </w:r>
+    </w:p>
+    <w:p>
+      <w:pPr>
+        <w:rPr>
+          <w:rFonts w:asciiTheme="majorHAnsi" w:hAnsiTheme="majorHAnsi"/>
+        </w:rPr>
+      </w:pPr>
     </w:p>
     <w:p>
       <w:pPr>
@@ -685,7 +1533,7 @@
       <w:proofErr w:type="spellStart"/>
       <w:proofErr w:type="gramStart"/>
       <w:r>
-        <w:t>myString</w:t>
+        <w:t>myArray</w:t>
       </w:r>
       <w:proofErr w:type="spellEnd"/>
       <w:proofErr w:type="gramEnd"/>
@@ -693,50 +1541,46 @@
     <w:p>
       <w:pPr>
         <w:pStyle w:val="ParaindentSDK"/>
+      </w:pPr>
+      <w:r>
+        <w:t xml:space="preserve">Type: </w:t>
+      </w:r>
+      <w:r>
+        <w:t>Array</w:t>
+      </w:r>
+    </w:p>
+    <w:p>
+      <w:pPr>
+        <w:pStyle w:val="ParaindentSDK"/>
+      </w:pPr>
+      <w:r>
+        <w:t>Array with one or more elements</w:t>
+      </w:r>
+    </w:p>
+    <w:p>
+      <w:pPr>
         <w:rPr>
           <w:rFonts w:asciiTheme="majorHAnsi" w:hAnsiTheme="majorHAnsi"/>
         </w:rPr>
       </w:pPr>
-      <w:r>
-        <w:rPr>
-          <w:rFonts w:asciiTheme="majorHAnsi" w:hAnsiTheme="majorHAnsi"/>
-        </w:rPr>
-        <w:t>Type: String</w:t>
+    </w:p>
+    <w:p>
+      <w:pPr>
+        <w:pStyle w:val="BoldSDK"/>
+      </w:pPr>
+      <w:r>
+        <w:t>Return Value</w:t>
       </w:r>
     </w:p>
     <w:p>
       <w:pPr>
         <w:pStyle w:val="ParaindentSDK"/>
-        <w:rPr>
-          <w:rFonts w:asciiTheme="majorHAnsi" w:hAnsiTheme="majorHAnsi"/>
-        </w:rPr>
-      </w:pPr>
-      <w:r>
-        <w:rPr>
-          <w:rFonts w:asciiTheme="majorHAnsi" w:hAnsiTheme="majorHAnsi"/>
-        </w:rPr>
-        <w:t xml:space="preserve">String </w:t>
-      </w:r>
-      <w:r>
-        <w:rPr>
-          <w:rFonts w:asciiTheme="majorHAnsi" w:hAnsiTheme="majorHAnsi"/>
-        </w:rPr>
-        <w:t>to return the last character from</w:t>
-      </w:r>
-    </w:p>
-    <w:p>
-      <w:pPr>
-        <w:rPr>
-          <w:rFonts w:asciiTheme="majorHAnsi" w:hAnsiTheme="majorHAnsi"/>
-        </w:rPr>
-      </w:pPr>
-    </w:p>
-    <w:p>
-      <w:pPr>
-        <w:pStyle w:val="BoldSDK"/>
-      </w:pPr>
-      <w:r>
-        <w:t>Return Value</w:t>
+      </w:pPr>
+      <w:r>
+        <w:t>Type:</w:t>
+      </w:r>
+      <w:r>
+        <w:t xml:space="preserve"> Whatever is in the array</w:t>
       </w:r>
     </w:p>
     <w:p>
@@ -744,188 +1588,103 @@
         <w:pStyle w:val="ParaindentSDK"/>
       </w:pPr>
       <w:r>
-        <w:t>Type: String</w:t>
+        <w:t>Random element from</w:t>
+      </w:r>
+      <w:r>
+        <w:t xml:space="preserve"> the array</w:t>
       </w:r>
     </w:p>
     <w:p>
       <w:pPr>
         <w:pStyle w:val="ParaindentSDK"/>
-      </w:pPr>
-      <w:r>
-        <w:t>The last character of the string</w:t>
-      </w:r>
-    </w:p>
-    <w:p>
-      <w:pPr>
-        <w:rPr>
-          <w:rFonts w:asciiTheme="majorHAnsi" w:hAnsiTheme="majorHAnsi"/>
-        </w:rPr>
-      </w:pPr>
-    </w:p>
-    <w:p>
-      <w:pPr>
-        <w:rPr>
-          <w:rFonts w:asciiTheme="majorHAnsi" w:hAnsiTheme="majorHAnsi"/>
-        </w:rPr>
-      </w:pPr>
-    </w:p>
-    <w:p>
-      <w:pPr>
-        <w:pStyle w:val="CodeSDK"/>
-      </w:pPr>
-      <w:proofErr w:type="spellStart"/>
+        <w:ind w:left="0"/>
+      </w:pPr>
+    </w:p>
+    <w:p>
+      <w:pPr>
+        <w:pStyle w:val="Codeblock"/>
+      </w:pPr>
       <w:proofErr w:type="gramStart"/>
       <w:r>
-        <w:t>lowercaseFirstLetter</w:t>
-      </w:r>
-      <w:proofErr w:type="spellEnd"/>
+        <w:t>function</w:t>
+      </w:r>
       <w:proofErr w:type="gramEnd"/>
       <w:r>
-        <w:t>(string)</w:t>
-      </w:r>
-    </w:p>
-    <w:p>
-      <w:pPr>
-        <w:rPr>
-          <w:rFonts w:asciiTheme="majorHAnsi" w:hAnsiTheme="majorHAnsi"/>
-        </w:rPr>
-      </w:pPr>
-      <w:r>
-        <w:rPr>
-          <w:rFonts w:asciiTheme="majorHAnsi" w:hAnsiTheme="majorHAnsi"/>
-        </w:rPr>
-        <w:t xml:space="preserve">Returns </w:t>
-      </w:r>
-      <w:r>
-        <w:rPr>
-          <w:rFonts w:asciiTheme="majorHAnsi" w:hAnsiTheme="majorHAnsi"/>
-        </w:rPr>
-        <w:t>string with first character lower case</w:t>
-      </w:r>
-      <w:r>
-        <w:rPr>
-          <w:rFonts w:asciiTheme="majorHAnsi" w:hAnsiTheme="majorHAnsi"/>
-        </w:rPr>
-        <w:t>.</w:t>
-      </w:r>
-    </w:p>
-    <w:p>
-      <w:pPr>
-        <w:rPr>
-          <w:rFonts w:asciiTheme="majorHAnsi" w:hAnsiTheme="majorHAnsi"/>
-        </w:rPr>
-      </w:pPr>
-    </w:p>
-    <w:p>
-      <w:pPr>
-        <w:pStyle w:val="BoldSDK"/>
-      </w:pPr>
-      <w:r>
-        <w:t>Parameters</w:t>
-      </w:r>
-    </w:p>
-    <w:p>
-      <w:pPr>
-        <w:pStyle w:val="ParameterlistbulletSDK"/>
-      </w:pPr>
+        <w:t xml:space="preserve"> </w:t>
+      </w:r>
+      <w:proofErr w:type="spellStart"/>
+      <w:r>
+        <w:t>randomElement</w:t>
+      </w:r>
+      <w:proofErr w:type="spellEnd"/>
+      <w:r>
+        <w:t>(</w:t>
+      </w:r>
+      <w:proofErr w:type="spellStart"/>
+      <w:r>
+        <w:t>myArray</w:t>
+      </w:r>
+      <w:proofErr w:type="spellEnd"/>
+      <w:r>
+        <w:t>) {</w:t>
+      </w:r>
+    </w:p>
+    <w:p>
+      <w:pPr>
+        <w:pStyle w:val="Codeblock"/>
+      </w:pPr>
+      <w:r>
+        <w:t xml:space="preserve">    </w:t>
+      </w:r>
+      <w:proofErr w:type="spellStart"/>
       <w:proofErr w:type="gramStart"/>
       <w:r>
-        <w:t>str</w:t>
-      </w:r>
-      <w:r>
-        <w:t>ing</w:t>
-      </w:r>
+        <w:t>var</w:t>
+      </w:r>
+      <w:proofErr w:type="spellEnd"/>
       <w:proofErr w:type="gramEnd"/>
-    </w:p>
-    <w:p>
-      <w:pPr>
-        <w:pStyle w:val="ParaindentSDK"/>
-      </w:pPr>
-      <w:r>
-        <w:t>Type: String</w:t>
-      </w:r>
-    </w:p>
-    <w:p>
-      <w:pPr>
-        <w:pStyle w:val="ParaindentSDK"/>
-      </w:pPr>
-      <w:r>
-        <w:t xml:space="preserve">String to return </w:t>
-      </w:r>
-      <w:r>
-        <w:t xml:space="preserve">with </w:t>
-      </w:r>
-      <w:r>
-        <w:t xml:space="preserve">the </w:t>
-      </w:r>
-      <w:r>
-        <w:t>first character lower case</w:t>
-      </w:r>
-    </w:p>
-    <w:p>
-      <w:pPr>
-        <w:rPr>
-          <w:rFonts w:asciiTheme="majorHAnsi" w:hAnsiTheme="majorHAnsi"/>
-        </w:rPr>
-      </w:pPr>
-    </w:p>
-    <w:p>
-      <w:pPr>
-        <w:pStyle w:val="BoldSDK"/>
-      </w:pPr>
-      <w:r>
-        <w:t>Return Value</w:t>
-      </w:r>
-    </w:p>
-    <w:p>
-      <w:pPr>
-        <w:pStyle w:val="ParaindentSDK"/>
-      </w:pPr>
-      <w:r>
-        <w:t>Type: String</w:t>
-      </w:r>
-    </w:p>
-    <w:p>
-      <w:pPr>
-        <w:pStyle w:val="ParaindentSDK"/>
-      </w:pPr>
-      <w:r>
-        <w:t xml:space="preserve">String with </w:t>
-      </w:r>
-      <w:r>
-        <w:t xml:space="preserve">the </w:t>
-      </w:r>
-      <w:r>
-        <w:t>first character lower case</w:t>
-      </w:r>
-    </w:p>
-    <w:p>
-      <w:pPr>
-        <w:rPr>
-          <w:rFonts w:asciiTheme="majorHAnsi" w:hAnsiTheme="majorHAnsi"/>
-        </w:rPr>
-      </w:pPr>
-    </w:p>
-    <w:p>
-      <w:pPr>
-        <w:rPr>
-          <w:rFonts w:asciiTheme="majorHAnsi" w:hAnsiTheme="majorHAnsi"/>
-        </w:rPr>
-      </w:pPr>
-    </w:p>
-    <w:p>
-      <w:pPr>
-        <w:pStyle w:val="CodeSDK"/>
-      </w:pPr>
-      <w:proofErr w:type="spellStart"/>
+      <w:r>
+        <w:t xml:space="preserve"> index = </w:t>
+      </w:r>
+      <w:proofErr w:type="spellStart"/>
+      <w:r>
+        <w:t>Math.floor</w:t>
+      </w:r>
+      <w:proofErr w:type="spellEnd"/>
+      <w:r>
+        <w:t>(</w:t>
+      </w:r>
+      <w:proofErr w:type="spellStart"/>
+      <w:r>
+        <w:t>Math.random</w:t>
+      </w:r>
+      <w:proofErr w:type="spellEnd"/>
+      <w:r>
+        <w:t xml:space="preserve">() * </w:t>
+      </w:r>
+      <w:proofErr w:type="spellStart"/>
+      <w:r>
+        <w:t>myArray.length</w:t>
+      </w:r>
+      <w:proofErr w:type="spellEnd"/>
+      <w:r>
+        <w:t>);</w:t>
+      </w:r>
+    </w:p>
+    <w:p>
+      <w:pPr>
+        <w:pStyle w:val="Codeblock"/>
+      </w:pPr>
+      <w:r>
+        <w:t xml:space="preserve">    </w:t>
+      </w:r>
       <w:proofErr w:type="gramStart"/>
       <w:r>
-        <w:t>randomElement</w:t>
-      </w:r>
-      <w:proofErr w:type="spellEnd"/>
+        <w:t>return</w:t>
+      </w:r>
       <w:proofErr w:type="gramEnd"/>
       <w:r>
-        <w:t>(</w:t>
+        <w:t xml:space="preserve"> </w:t>
       </w:r>
       <w:proofErr w:type="spellStart"/>
       <w:r>
@@ -933,103 +1692,15 @@
       </w:r>
       <w:proofErr w:type="spellEnd"/>
       <w:r>
-        <w:t>)</w:t>
-      </w:r>
-    </w:p>
-    <w:p>
-      <w:pPr>
-        <w:rPr>
-          <w:rFonts w:asciiTheme="majorHAnsi" w:hAnsiTheme="majorHAnsi"/>
-        </w:rPr>
-      </w:pPr>
-      <w:r>
-        <w:rPr>
-          <w:rFonts w:asciiTheme="majorHAnsi" w:hAnsiTheme="majorHAnsi"/>
-        </w:rPr>
-        <w:t>Returns a random element of an array.</w:t>
-      </w:r>
-    </w:p>
-    <w:p>
-      <w:pPr>
-        <w:rPr>
-          <w:rFonts w:asciiTheme="majorHAnsi" w:hAnsiTheme="majorHAnsi"/>
-        </w:rPr>
-      </w:pPr>
-    </w:p>
-    <w:p>
-      <w:pPr>
-        <w:pStyle w:val="BoldSDK"/>
-      </w:pPr>
-      <w:r>
-        <w:t>Parameters</w:t>
-      </w:r>
-    </w:p>
-    <w:p>
-      <w:pPr>
-        <w:pStyle w:val="ParameterlistbulletSDK"/>
-      </w:pPr>
-      <w:proofErr w:type="spellStart"/>
-      <w:proofErr w:type="gramStart"/>
-      <w:r>
-        <w:t>myArray</w:t>
-      </w:r>
-      <w:proofErr w:type="spellEnd"/>
-      <w:proofErr w:type="gramEnd"/>
-    </w:p>
-    <w:p>
-      <w:pPr>
-        <w:pStyle w:val="ParaindentSDK"/>
-      </w:pPr>
-      <w:r>
-        <w:t xml:space="preserve">Type: </w:t>
-      </w:r>
-      <w:r>
-        <w:t>Array</w:t>
-      </w:r>
-    </w:p>
-    <w:p>
-      <w:pPr>
-        <w:pStyle w:val="ParaindentSDK"/>
-      </w:pPr>
-      <w:r>
-        <w:t>Array with one or more elements</w:t>
-      </w:r>
-    </w:p>
-    <w:p>
-      <w:pPr>
-        <w:rPr>
-          <w:rFonts w:asciiTheme="majorHAnsi" w:hAnsiTheme="majorHAnsi"/>
-        </w:rPr>
-      </w:pPr>
-    </w:p>
-    <w:p>
-      <w:pPr>
-        <w:pStyle w:val="BoldSDK"/>
-      </w:pPr>
-      <w:r>
-        <w:t>Return Value</w:t>
-      </w:r>
-    </w:p>
-    <w:p>
-      <w:pPr>
-        <w:pStyle w:val="ParaindentSDK"/>
-      </w:pPr>
-      <w:r>
-        <w:t>Type:</w:t>
-      </w:r>
-      <w:r>
-        <w:t xml:space="preserve"> Whatever is in the array</w:t>
-      </w:r>
-    </w:p>
-    <w:p>
-      <w:pPr>
-        <w:pStyle w:val="ParaindentSDK"/>
-      </w:pPr>
-      <w:r>
-        <w:t>Random element from</w:t>
-      </w:r>
-      <w:r>
-        <w:t xml:space="preserve"> the array</w:t>
+        <w:t>[index];</w:t>
+      </w:r>
+    </w:p>
+    <w:p>
+      <w:pPr>
+        <w:pStyle w:val="Codeblock"/>
+      </w:pPr>
+      <w:r>
+        <w:t>}</w:t>
       </w:r>
     </w:p>
     <w:sectPr>
@@ -1404,11 +2075,11 @@
   <w:abstractNum w:abstractNumId="4">
     <w:nsid w:val="526C494F"/>
     <w:multiLevelType w:val="hybridMultilevel"/>
-    <w:tmpl w:val="8356DA14"/>
+    <w:tmpl w:val="91A4AC7C"/>
     <w:lvl w:ilvl="0" w:tplc="E62E02EE">
       <w:start w:val="1"/>
       <w:numFmt w:val="bullet"/>
-      <w:pStyle w:val="ParameterlistbulletSDK"/>
+      <w:pStyle w:val="ListBullet1"/>
       <w:lvlText w:val=""/>
       <w:lvlJc w:val="left"/>
       <w:pPr>
@@ -1878,11 +2549,6 @@
     <w:name w:val="Parameter list bullet SDK"/>
     <w:basedOn w:val="ParaSDK"/>
     <w:rsid w:val="001D6057"/>
-    <w:pPr>
-      <w:numPr>
-        <w:numId w:val="16"/>
-      </w:numPr>
-    </w:pPr>
     <w:rPr>
       <w:rFonts w:ascii="Consolas" w:hAnsi="Consolas"/>
       <w:b/>
@@ -1919,18 +2585,19 @@
     <w:name w:val="Para indent SDK"/>
     <w:basedOn w:val="ParaSDK"/>
     <w:qFormat/>
-    <w:rsid w:val="00372707"/>
+    <w:rsid w:val="00215367"/>
     <w:pPr>
-      <w:ind w:left="720"/>
+      <w:ind w:left="360"/>
     </w:pPr>
   </w:style>
   <w:style w:type="paragraph" w:customStyle="1" w:styleId="CodeSDK">
     <w:name w:val="Code SDK"/>
     <w:basedOn w:val="BoldSDK"/>
     <w:qFormat/>
-    <w:rsid w:val="00324551"/>
+    <w:rsid w:val="00E87256"/>
     <w:rPr>
       <w:rFonts w:ascii="Consolas" w:hAnsi="Consolas"/>
+      <w:color w:val="0000FF"/>
     </w:rPr>
   </w:style>
   <w:style w:type="character" w:customStyle="1" w:styleId="CodeinlineSDK">
@@ -2015,6 +2682,27 @@
     </w:pPr>
     <w:rPr>
       <w:sz w:val="28"/>
+    </w:rPr>
+  </w:style>
+  <w:style w:type="paragraph" w:customStyle="1" w:styleId="ListBullet1">
+    <w:name w:val="List Bullet 1"/>
+    <w:basedOn w:val="Normal"/>
+    <w:rsid w:val="00DD0816"/>
+    <w:pPr>
+      <w:numPr>
+        <w:numId w:val="15"/>
+      </w:numPr>
+    </w:pPr>
+  </w:style>
+  <w:style w:type="paragraph" w:customStyle="1" w:styleId="Codeblock">
+    <w:name w:val="Code block"/>
+    <w:basedOn w:val="CodeSDK"/>
+    <w:qFormat/>
+    <w:rsid w:val="00E87256"/>
+    <w:rPr>
+      <w:b w:val="0"/>
+      <w:color w:val="auto"/>
+      <w:sz w:val="22"/>
     </w:rPr>
   </w:style>
 </w:styles>

</xml_diff>